<commit_message>
Task 4 5 6
</commit_message>
<xml_diff>
--- a/Report.docx
+++ b/Report.docx
@@ -2911,7 +2911,11 @@
         <w:t xml:space="preserve">).  Thus, within the context of this specific task, the HMM is the easiest to interpret. </w:t>
       </w:r>
       <w:r>
-        <w:t xml:space="preserve">As the data is fundamentally sequentially, one could argue that the HMM is more suitable for modelling the task than the other two approaches. </w:t>
+        <w:t xml:space="preserve">As the data is </w:t>
+      </w:r>
+      <w:r>
+        <w:lastRenderedPageBreak/>
+        <w:t xml:space="preserve">fundamentally sequentially, one could argue that the HMM is more suitable for modelling the task than the other two approaches. </w:t>
       </w:r>
     </w:p>
     <w:p>
@@ -2931,10 +2935,319 @@
         <w:tabs>
           <w:tab w:val="left" w:pos="5310"/>
         </w:tabs>
+        <w:spacing w:before="240"/>
       </w:pPr>
+      <w:r>
+        <w:rPr>
+          <w:u w:val="single"/>
+        </w:rPr>
+        <w:t>4</w:t>
+      </w:r>
+      <w:r>
+        <w:rPr>
+          <w:u w:val="single"/>
+        </w:rPr>
+        <w:t xml:space="preserve"> + 5 + 6</w:t>
+      </w:r>
+      <w:r>
+        <w:rPr>
+          <w:u w:val="single"/>
+        </w:rPr>
+        <w:t>)</w:t>
+      </w:r>
     </w:p>
     <w:p>
       <w:pPr>
+        <w:keepNext/>
+        <w:tabs>
+          <w:tab w:val="left" w:pos="5310"/>
+        </w:tabs>
+        <w:spacing w:before="240"/>
+      </w:pPr>
+      <w:r>
+        <w:rPr>
+          <w:i/>
+          <w:iCs/>
+          <w:noProof/>
+        </w:rPr>
+        <mc:AlternateContent>
+          <mc:Choice Requires="wps">
+            <w:drawing>
+              <wp:anchor distT="0" distB="0" distL="114300" distR="114300" simplePos="0" relativeHeight="251678720" behindDoc="0" locked="0" layoutInCell="1" allowOverlap="1" wp14:anchorId="478E18D4" wp14:editId="6D1A1E67">
+                <wp:simplePos x="0" y="0"/>
+                <wp:positionH relativeFrom="column">
+                  <wp:posOffset>2155824</wp:posOffset>
+                </wp:positionH>
+                <wp:positionV relativeFrom="paragraph">
+                  <wp:posOffset>1664336</wp:posOffset>
+                </wp:positionV>
+                <wp:extent cx="3857625" cy="215900"/>
+                <wp:effectExtent l="0" t="0" r="9525" b="0"/>
+                <wp:wrapNone/>
+                <wp:docPr id="840681272" name="Text Box 2"/>
+                <wp:cNvGraphicFramePr/>
+                <a:graphic xmlns:a="http://schemas.openxmlformats.org/drawingml/2006/main">
+                  <a:graphicData uri="http://schemas.microsoft.com/office/word/2010/wordprocessingShape">
+                    <wps:wsp>
+                      <wps:cNvSpPr txBox="1"/>
+                      <wps:spPr>
+                        <a:xfrm>
+                          <a:off x="0" y="0"/>
+                          <a:ext cx="3857625" cy="215900"/>
+                        </a:xfrm>
+                        <a:prstGeom prst="rect">
+                          <a:avLst/>
+                        </a:prstGeom>
+                        <a:solidFill>
+                          <a:schemeClr val="lt1"/>
+                        </a:solidFill>
+                        <a:ln w="6350">
+                          <a:noFill/>
+                        </a:ln>
+                      </wps:spPr>
+                      <wps:txbx>
+                        <w:txbxContent>
+                          <w:p>
+                            <w:pPr>
+                              <w:pStyle w:val="Caption"/>
+                            </w:pPr>
+                            <w:r>
+                              <w:t>Figure 1</w:t>
+                            </w:r>
+                            <w:r>
+                              <w:t>7</w:t>
+                            </w:r>
+                            <w:r>
+                              <w:t xml:space="preserve"> – </w:t>
+                            </w:r>
+                            <w:r>
+                              <w:t>Plot of responsibility composition for each data point for the GMM.</w:t>
+                            </w:r>
+                          </w:p>
+                          <w:p/>
+                        </w:txbxContent>
+                      </wps:txbx>
+                      <wps:bodyPr rot="0" spcFirstLastPara="0" vertOverflow="overflow" horzOverflow="overflow" vert="horz" wrap="square" lIns="91440" tIns="45720" rIns="91440" bIns="45720" numCol="1" spcCol="0" rtlCol="0" fromWordArt="0" anchor="t" anchorCtr="0" forceAA="0" compatLnSpc="1">
+                        <a:prstTxWarp prst="textNoShape">
+                          <a:avLst/>
+                        </a:prstTxWarp>
+                        <a:noAutofit/>
+                      </wps:bodyPr>
+                    </wps:wsp>
+                  </a:graphicData>
+                </a:graphic>
+                <wp14:sizeRelH relativeFrom="margin">
+                  <wp14:pctWidth>0</wp14:pctWidth>
+                </wp14:sizeRelH>
+                <wp14:sizeRelV relativeFrom="margin">
+                  <wp14:pctHeight>0</wp14:pctHeight>
+                </wp14:sizeRelV>
+              </wp:anchor>
+            </w:drawing>
+          </mc:Choice>
+          <mc:Fallback>
+            <w:pict>
+              <v:shape w14:anchorId="478E18D4" id="_x0000_s1035" type="#_x0000_t202" style="position:absolute;margin-left:169.75pt;margin-top:131.05pt;width:303.75pt;height:17pt;z-index:251678720;visibility:visible;mso-wrap-style:square;mso-width-percent:0;mso-height-percent:0;mso-wrap-distance-left:9pt;mso-wrap-distance-top:0;mso-wrap-distance-right:9pt;mso-wrap-distance-bottom:0;mso-position-horizontal:absolute;mso-position-horizontal-relative:text;mso-position-vertical:absolute;mso-position-vertical-relative:text;mso-width-percent:0;mso-height-percent:0;mso-width-relative:margin;mso-height-relative:margin;v-text-anchor:top" o:gfxdata="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" fillcolor="white [3201]" stroked="f" strokeweight=".5pt">
+                <v:textbox>
+                  <w:txbxContent>
+                    <w:p>
+                      <w:pPr>
+                        <w:pStyle w:val="Caption"/>
+                      </w:pPr>
+                      <w:r>
+                        <w:t>Figure 1</w:t>
+                      </w:r>
+                      <w:r>
+                        <w:t>7</w:t>
+                      </w:r>
+                      <w:r>
+                        <w:t xml:space="preserve"> – </w:t>
+                      </w:r>
+                      <w:r>
+                        <w:t>Plot of responsibility composition for each data point for the GMM.</w:t>
+                      </w:r>
+                    </w:p>
+                    <w:p/>
+                  </w:txbxContent>
+                </v:textbox>
+              </v:shape>
+            </w:pict>
+          </mc:Fallback>
+        </mc:AlternateContent>
+      </w:r>
+      <w:r>
+        <w:drawing>
+          <wp:inline distT="0" distB="0" distL="0" distR="0" wp14:anchorId="0576C4D7" wp14:editId="37EF57AB">
+            <wp:extent cx="2225884" cy="1546225"/>
+            <wp:effectExtent l="0" t="0" r="3175" b="0"/>
+            <wp:docPr id="260864404" name="Picture 1" descr="A diagram of red and green dots&#10;&#10;Description automatically generated"/>
+            <wp:cNvGraphicFramePr>
+              <a:graphicFrameLocks xmlns:a="http://schemas.openxmlformats.org/drawingml/2006/main" noChangeAspect="1"/>
+            </wp:cNvGraphicFramePr>
+            <a:graphic xmlns:a="http://schemas.openxmlformats.org/drawingml/2006/main">
+              <a:graphicData uri="http://schemas.openxmlformats.org/drawingml/2006/picture">
+                <pic:pic xmlns:pic="http://schemas.openxmlformats.org/drawingml/2006/picture">
+                  <pic:nvPicPr>
+                    <pic:cNvPr id="260864404" name="Picture 1" descr="A diagram of red and green dots&#10;&#10;Description automatically generated"/>
+                    <pic:cNvPicPr/>
+                  </pic:nvPicPr>
+                  <pic:blipFill>
+                    <a:blip r:embed="rId20"/>
+                    <a:stretch>
+                      <a:fillRect/>
+                    </a:stretch>
+                  </pic:blipFill>
+                  <pic:spPr>
+                    <a:xfrm>
+                      <a:off x="0" y="0"/>
+                      <a:ext cx="2232894" cy="1551094"/>
+                    </a:xfrm>
+                    <a:prstGeom prst="rect">
+                      <a:avLst/>
+                    </a:prstGeom>
+                  </pic:spPr>
+                </pic:pic>
+              </a:graphicData>
+            </a:graphic>
+          </wp:inline>
+        </w:drawing>
+      </w:r>
+      <w:r>
+        <w:drawing>
+          <wp:inline distT="0" distB="0" distL="0" distR="0" wp14:anchorId="1B379486" wp14:editId="2351BAA2">
+            <wp:extent cx="2321324" cy="1555115"/>
+            <wp:effectExtent l="0" t="0" r="3175" b="6985"/>
+            <wp:docPr id="221536880" name="Picture 1" descr="A diagram of red and green dots&#10;&#10;Description automatically generated"/>
+            <wp:cNvGraphicFramePr>
+              <a:graphicFrameLocks xmlns:a="http://schemas.openxmlformats.org/drawingml/2006/main" noChangeAspect="1"/>
+            </wp:cNvGraphicFramePr>
+            <a:graphic xmlns:a="http://schemas.openxmlformats.org/drawingml/2006/main">
+              <a:graphicData uri="http://schemas.openxmlformats.org/drawingml/2006/picture">
+                <pic:pic xmlns:pic="http://schemas.openxmlformats.org/drawingml/2006/picture">
+                  <pic:nvPicPr>
+                    <pic:cNvPr id="221536880" name="Picture 1" descr="A diagram of red and green dots&#10;&#10;Description automatically generated"/>
+                    <pic:cNvPicPr/>
+                  </pic:nvPicPr>
+                  <pic:blipFill>
+                    <a:blip r:embed="rId21"/>
+                    <a:stretch>
+                      <a:fillRect/>
+                    </a:stretch>
+                  </pic:blipFill>
+                  <pic:spPr>
+                    <a:xfrm>
+                      <a:off x="0" y="0"/>
+                      <a:ext cx="2344888" cy="1570901"/>
+                    </a:xfrm>
+                    <a:prstGeom prst="rect">
+                      <a:avLst/>
+                    </a:prstGeom>
+                  </pic:spPr>
+                </pic:pic>
+              </a:graphicData>
+            </a:graphic>
+          </wp:inline>
+        </w:drawing>
+      </w:r>
+    </w:p>
+    <w:p>
+      <w:pPr>
+        <w:pStyle w:val="Caption"/>
+      </w:pPr>
+      <w:r>
+        <w:t xml:space="preserve">Figure </w:t>
+      </w:r>
+      <w:r>
+        <w:t>16</w:t>
+      </w:r>
+      <w:r>
+        <w:t xml:space="preserve"> - PCA results.</w:t>
+      </w:r>
+    </w:p>
+    <w:p>
+      <w:r>
+        <w:rPr>
+          <w:i/>
+          <w:iCs/>
+        </w:rPr>
+        <w:t>Figure 16</w:t>
+      </w:r>
+      <w:r>
+        <w:t xml:space="preserve"> displays the</w:t>
+      </w:r>
+      <w:r>
+        <w:t xml:space="preserve"> results of</w:t>
+      </w:r>
+      <w:r>
+        <w:t xml:space="preserve"> using PCA to reduce the dataset dimensionality to 2. The first principal component accounts </w:t>
+      </w:r>
+      <w:r>
+        <w:t>for</w:t>
+      </w:r>
+      <w:r>
+        <w:t xml:space="preserve"> 98.2% of the original data variance and 1.6% of the original data</w:t>
+      </w:r>
+      <w:r>
+        <w:t xml:space="preserve"> variance</w:t>
+      </w:r>
+      <w:r>
+        <w:t xml:space="preserve"> is explained by the second principal component, accounting for over 99.8% of the original variance in combination.</w:t>
+      </w:r>
+    </w:p>
+    <w:p>
+      <w:r>
+        <w:rPr>
+          <w:i/>
+          <w:iCs/>
+        </w:rPr>
+        <w:t>Figure 17</w:t>
+      </w:r>
+      <w:r>
+        <w:t xml:space="preserve"> depicts the results of a Gaussian Mixture Model that has two components. The redness of a point indicates the responsibility strength from the first responsibility function. The greenness of a point indicates the responsibility strength from the second responsibility function.</w:t>
+      </w:r>
+    </w:p>
+    <w:p>
+      <w:r>
+        <w:t xml:space="preserve">At a first glance, both of these scatter plots appear very similar. This demonstrates the strength of the GMM. We can intuitively think of the first responsibility as denoting the </w:t>
+      </w:r>
+      <w:r>
+        <w:t xml:space="preserve">likelihood that the </w:t>
+      </w:r>
+      <w:r>
+        <w:t xml:space="preserve">tumour is malignant and the second responsibility as denoting the likelihood of a benign tumour. If we use this to classify data, the model classifies 95% of the data correctly (though of course this essentially amounts to evaluation on the training set). The GMM is most uncertain at regions where the red and green dots meet in </w:t>
+      </w:r>
+      <w:r>
+        <w:rPr>
+          <w:i/>
+          <w:iCs/>
+        </w:rPr>
+        <w:t>Figure 16</w:t>
+      </w:r>
+      <w:r>
+        <w:t>, with points being some mixture of green and red</w:t>
+      </w:r>
+      <w:r>
+        <w:t xml:space="preserve"> (and hence the two distributions)</w:t>
+      </w:r>
+      <w:r>
+        <w:t>.</w:t>
+      </w:r>
+    </w:p>
+    <w:p>
+      <w:r>
+        <w:t xml:space="preserve"> </w:t>
+      </w:r>
+    </w:p>
+    <w:p>
+      <w:pPr>
+        <w:keepNext/>
+        <w:tabs>
+          <w:tab w:val="left" w:pos="5310"/>
+        </w:tabs>
+      </w:pPr>
+    </w:p>
+    <w:p>
+      <w:pPr>
         <w:rPr>
           <w:u w:val="single"/>
         </w:rPr>
@@ -2950,7 +3263,7 @@
       <w:r>
         <w:t xml:space="preserve">[1] </w:t>
       </w:r>
-      <w:hyperlink r:id="rId20" w:history="1">
+      <w:hyperlink r:id="rId22" w:history="1">
         <w:r>
           <w:rPr>
             <w:rStyle w:val="Hyperlink"/>
@@ -2964,10 +3277,9 @@
     </w:p>
     <w:p>
       <w:r>
-        <w:lastRenderedPageBreak/>
         <w:t xml:space="preserve">[2] </w:t>
       </w:r>
-      <w:hyperlink r:id="rId21" w:history="1">
+      <w:hyperlink r:id="rId23" w:history="1">
         <w:r>
           <w:rPr>
             <w:rStyle w:val="Hyperlink"/>

</xml_diff>